<commit_message>
Report updated - info added, formatting
</commit_message>
<xml_diff>
--- a/SET-PrimePath_Testing.docx
+++ b/SET-PrimePath_Testing.docx
@@ -1,6 +1,6 @@
 
 <file path=word/document.xml><?xml version="1.0" encoding="utf-8"?>
-<w:document xmlns:wpc="http://schemas.microsoft.com/office/word/2010/wordprocessingCanvas" xmlns:cx="http://schemas.microsoft.com/office/drawing/2014/chartex" xmlns:cx1="http://schemas.microsoft.com/office/drawing/2015/9/8/chartex" xmlns:cx2="http://schemas.microsoft.com/office/drawing/2015/10/21/chartex" xmlns:cx3="http://schemas.microsoft.com/office/drawing/2016/5/9/chartex" xmlns:cx4="http://schemas.microsoft.com/office/drawing/2016/5/10/chartex" xmlns:cx5="http://schemas.microsoft.com/office/drawing/2016/5/11/chartex" xmlns:cx6="http://schemas.microsoft.com/office/drawing/2016/5/12/chartex" xmlns:cx7="http://schemas.microsoft.com/office/drawing/2016/5/13/chartex" xmlns:cx8="http://schemas.microsoft.com/office/drawing/2016/5/14/chartex" xmlns:mc="http://schemas.openxmlformats.org/markup-compatibility/2006" xmlns:aink="http://schemas.microsoft.com/office/drawing/2016/ink" xmlns:am3d="http://schemas.microsoft.com/office/drawing/2017/model3d" xmlns:o="urn:schemas-microsoft-com:office:office" xmlns:r="http://schemas.openxmlformats.org/officeDocument/2006/relationships" xmlns:m="http://schemas.openxmlformats.org/officeDocument/2006/math" xmlns:v="urn:schemas-microsoft-com:vml" xmlns:wp14="http://schemas.microsoft.com/office/word/2010/wordprocessingDrawing" xmlns:wp="http://schemas.openxmlformats.org/drawingml/2006/wordprocessingDrawing" xmlns:w10="urn:schemas-microsoft-com:office:word" xmlns:w="http://schemas.openxmlformats.org/wordprocessingml/2006/main" xmlns:w14="http://schemas.microsoft.com/office/word/2010/wordml" xmlns:w15="http://schemas.microsoft.com/office/word/2012/wordml" xmlns:w16cex="http://schemas.microsoft.com/office/word/2018/wordml/cex" xmlns:w16cid="http://schemas.microsoft.com/office/word/2016/wordml/cid" xmlns:w16="http://schemas.microsoft.com/office/word/2018/wordml" xmlns:w16sdtdh="http://schemas.microsoft.com/office/word/2020/wordml/sdtdatahash" xmlns:w16se="http://schemas.microsoft.com/office/word/2015/wordml/symex" xmlns:wpg="http://schemas.microsoft.com/office/word/2010/wordprocessingGroup" xmlns:wpi="http://schemas.microsoft.com/office/word/2010/wordprocessingInk" xmlns:wne="http://schemas.microsoft.com/office/word/2006/wordml" xmlns:wps="http://schemas.microsoft.com/office/word/2010/wordprocessingShape" mc:Ignorable="w14 w15 w16se w16cid w16 w16cex w16sdtdh wp14">
+<w:document xmlns:wpc="http://schemas.microsoft.com/office/word/2010/wordprocessingCanvas" xmlns:cx="http://schemas.microsoft.com/office/drawing/2014/chartex" xmlns:cx1="http://schemas.microsoft.com/office/drawing/2015/9/8/chartex" xmlns:cx2="http://schemas.microsoft.com/office/drawing/2015/10/21/chartex" xmlns:cx3="http://schemas.microsoft.com/office/drawing/2016/5/9/chartex" xmlns:cx4="http://schemas.microsoft.com/office/drawing/2016/5/10/chartex" xmlns:cx5="http://schemas.microsoft.com/office/drawing/2016/5/11/chartex" xmlns:cx6="http://schemas.microsoft.com/office/drawing/2016/5/12/chartex" xmlns:cx7="http://schemas.microsoft.com/office/drawing/2016/5/13/chartex" xmlns:cx8="http://schemas.microsoft.com/office/drawing/2016/5/14/chartex" xmlns:mc="http://schemas.openxmlformats.org/markup-compatibility/2006" xmlns:aink="http://schemas.microsoft.com/office/drawing/2016/ink" xmlns:am3d="http://schemas.microsoft.com/office/drawing/2017/model3d" xmlns:o="urn:schemas-microsoft-com:office:office" xmlns:oel="http://schemas.microsoft.com/office/2019/extlst" xmlns:r="http://schemas.openxmlformats.org/officeDocument/2006/relationships" xmlns:m="http://schemas.openxmlformats.org/officeDocument/2006/math" xmlns:v="urn:schemas-microsoft-com:vml" xmlns:wp14="http://schemas.microsoft.com/office/word/2010/wordprocessingDrawing" xmlns:wp="http://schemas.openxmlformats.org/drawingml/2006/wordprocessingDrawing" xmlns:w10="urn:schemas-microsoft-com:office:word" xmlns:w="http://schemas.openxmlformats.org/wordprocessingml/2006/main" xmlns:w14="http://schemas.microsoft.com/office/word/2010/wordml" xmlns:w15="http://schemas.microsoft.com/office/word/2012/wordml" xmlns:w16cex="http://schemas.microsoft.com/office/word/2018/wordml/cex" xmlns:w16cid="http://schemas.microsoft.com/office/word/2016/wordml/cid" xmlns:w16="http://schemas.microsoft.com/office/word/2018/wordml" xmlns:w16du="http://schemas.microsoft.com/office/word/2023/wordml/word16du" xmlns:w16sdtdh="http://schemas.microsoft.com/office/word/2020/wordml/sdtdatahash" xmlns:w16se="http://schemas.microsoft.com/office/word/2015/wordml/symex" xmlns:wpg="http://schemas.microsoft.com/office/word/2010/wordprocessingGroup" xmlns:wpi="http://schemas.microsoft.com/office/word/2010/wordprocessingInk" xmlns:wne="http://schemas.microsoft.com/office/word/2006/wordml" xmlns:wps="http://schemas.microsoft.com/office/word/2010/wordprocessingShape" mc:Ignorable="w14 w15 w16se w16cid w16 w16cex w16sdtdh w16du wp14">
   <w:body>
     <w:p>
       <w:r>
@@ -350,6 +350,9 @@
       <w:r>
         <w:t>Test Paths for Prime Path coverage</w:t>
       </w:r>
+      <w:r>
+        <w:t>:</w:t>
+      </w:r>
     </w:p>
     <w:p>
       <w:r>
@@ -530,10 +533,16 @@
       </w:r>
       <w:proofErr w:type="gramEnd"/>
       <w:r>
-        <w:t xml:space="preserve"> actS</w:t>
-      </w:r>
-    </w:p>
-    <w:p>
+        <w:t xml:space="preserve"> </w:t>
+      </w:r>
+      <w:proofErr w:type="spellStart"/>
+      <w:r>
+        <w:t>actS</w:t>
+      </w:r>
+      <w:proofErr w:type="spellEnd"/>
+    </w:p>
+    <w:p>
+      <w:proofErr w:type="spellStart"/>
       <w:proofErr w:type="gramStart"/>
       <w:r>
         <w:t>act</w:t>
@@ -541,6 +550,7 @@
       <w:r>
         <w:t>S</w:t>
       </w:r>
+      <w:proofErr w:type="spellEnd"/>
       <w:r>
         <w:t xml:space="preserve"> ::=</w:t>
       </w:r>
@@ -592,12 +602,17 @@
     </w:p>
     <w:p>
       <w:r>
-        <w:t>float = digit</w:t>
+        <w:t xml:space="preserve">float = </w:t>
+      </w:r>
+      <w:proofErr w:type="spellStart"/>
+      <w:r>
+        <w:t>digit</w:t>
       </w:r>
       <w:proofErr w:type="gramStart"/>
       <w:r>
         <w:t>+.digit</w:t>
       </w:r>
+      <w:proofErr w:type="spellEnd"/>
       <w:proofErr w:type="gramEnd"/>
       <w:r>
         <w:t>+</w:t>
@@ -624,11 +639,24 @@
       </w:r>
     </w:p>
     <w:p>
-      <w:r>
-        <w:t xml:space="preserve">char ::= </w:t>
-      </w:r>
-      <w:r>
-        <w:t>"a" | "b" | "c" | "d" | "e" | "f" | "g" | "h" | "i" | "j" | "k" | "l" | "m" | "n" | "o" | "p" | "q" | "r" | "s" | "t" | "u" | "v" | "w" | "x" | "y" | "z"</w:t>
+      <w:proofErr w:type="spellStart"/>
+      <w:r>
+        <w:t>char</w:t>
+      </w:r>
+      <w:proofErr w:type="spellEnd"/>
+      <w:r>
+        <w:t xml:space="preserve"> ::= </w:t>
+      </w:r>
+      <w:r>
+        <w:t>"a" | "b" | "c" | "d" | "e" | "f" | "g" | "h" | "</w:t>
+      </w:r>
+      <w:proofErr w:type="spellStart"/>
+      <w:r>
+        <w:t>i</w:t>
+      </w:r>
+      <w:proofErr w:type="spellEnd"/>
+      <w:r>
+        <w:t>" | "j" | "k" | "l" | "m" | "n" | "o" | "p" | "q" | "r" | "s" | "t" | "u" | "v" | "w" | "x" | "y" | "z"</w:t>
       </w:r>
       <w:r>
         <w:t xml:space="preserve"> |</w:t>
@@ -651,6 +679,7 @@
       <w:r>
         <w:t xml:space="preserve">B </w:t>
       </w:r>
+      <w:proofErr w:type="spellStart"/>
       <w:proofErr w:type="gramStart"/>
       <w:r>
         <w:t>a,e</w:t>
@@ -659,6 +688,7 @@
       <w:r>
         <w:t>,c,v,t,u,i</w:t>
       </w:r>
+      <w:proofErr w:type="spellEnd"/>
     </w:p>
     <w:p>
       <w:r>
@@ -668,7 +698,15 @@
     <w:p/>
     <w:p>
       <w:r>
-        <w:t>public static &lt;T extends Comparable&lt;T&gt;&gt; void bubbleSort(</w:t>
+        <w:t xml:space="preserve">public static &lt;T extends Comparable&lt;T&gt;&gt; void </w:t>
+      </w:r>
+      <w:proofErr w:type="spellStart"/>
+      <w:r>
+        <w:t>bubbleSort</w:t>
+      </w:r>
+      <w:proofErr w:type="spellEnd"/>
+      <w:r>
+        <w:t>(</w:t>
       </w:r>
       <w:proofErr w:type="gramStart"/>
       <w:r>
@@ -676,46 +714,116 @@
       </w:r>
       <w:proofErr w:type="gramEnd"/>
       <w:r>
-        <w:t>] arr) {</w:t>
-      </w:r>
-    </w:p>
-    <w:p>
-      <w:r>
-        <w:t xml:space="preserve">    for (int i = 0; i &lt; </w:t>
-      </w:r>
+        <w:t xml:space="preserve">] </w:t>
+      </w:r>
+      <w:proofErr w:type="spellStart"/>
+      <w:r>
+        <w:t>arr</w:t>
+      </w:r>
+      <w:proofErr w:type="spellEnd"/>
+      <w:r>
+        <w:t>) {</w:t>
+      </w:r>
+    </w:p>
+    <w:p>
+      <w:r>
+        <w:t xml:space="preserve">    for (int </w:t>
+      </w:r>
+      <w:proofErr w:type="spellStart"/>
+      <w:r>
+        <w:t>i</w:t>
+      </w:r>
+      <w:proofErr w:type="spellEnd"/>
+      <w:r>
+        <w:t xml:space="preserve"> = 0; </w:t>
+      </w:r>
+      <w:proofErr w:type="spellStart"/>
+      <w:r>
+        <w:t>i</w:t>
+      </w:r>
+      <w:proofErr w:type="spellEnd"/>
+      <w:r>
+        <w:t xml:space="preserve"> &lt; </w:t>
+      </w:r>
+      <w:proofErr w:type="spellStart"/>
       <w:proofErr w:type="gramStart"/>
       <w:r>
         <w:t>arr.length</w:t>
       </w:r>
-      <w:proofErr w:type="gramEnd"/>
-      <w:r>
-        <w:t xml:space="preserve"> - 1; i++) {</w:t>
-      </w:r>
-    </w:p>
-    <w:p>
-      <w:r>
-        <w:t xml:space="preserve">∆1 for (int i = 0; i &lt; </w:t>
-      </w:r>
+      <w:proofErr w:type="spellEnd"/>
+      <w:proofErr w:type="gramEnd"/>
+      <w:r>
+        <w:t xml:space="preserve"> - 1; </w:t>
+      </w:r>
+      <w:proofErr w:type="spellStart"/>
+      <w:r>
+        <w:t>i</w:t>
+      </w:r>
+      <w:proofErr w:type="spellEnd"/>
+      <w:r>
+        <w:t>++) {</w:t>
+      </w:r>
+    </w:p>
+    <w:p>
+      <w:r>
+        <w:t xml:space="preserve">∆1 for (int </w:t>
+      </w:r>
+      <w:proofErr w:type="spellStart"/>
+      <w:r>
+        <w:t>i</w:t>
+      </w:r>
+      <w:proofErr w:type="spellEnd"/>
+      <w:r>
+        <w:t xml:space="preserve"> = 0; </w:t>
+      </w:r>
+      <w:proofErr w:type="spellStart"/>
+      <w:r>
+        <w:t>i</w:t>
+      </w:r>
+      <w:proofErr w:type="spellEnd"/>
+      <w:r>
+        <w:t xml:space="preserve"> &lt; </w:t>
+      </w:r>
+      <w:proofErr w:type="spellStart"/>
       <w:proofErr w:type="gramStart"/>
       <w:r>
         <w:t>arr.length</w:t>
       </w:r>
-      <w:proofErr w:type="gramEnd"/>
-      <w:r>
-        <w:t xml:space="preserve"> - 1; i+=2) {</w:t>
+      <w:proofErr w:type="spellEnd"/>
+      <w:proofErr w:type="gramEnd"/>
+      <w:r>
+        <w:t xml:space="preserve"> - 1; </w:t>
+      </w:r>
+      <w:proofErr w:type="spellStart"/>
+      <w:r>
+        <w:t>i</w:t>
+      </w:r>
+      <w:proofErr w:type="spellEnd"/>
+      <w:r>
+        <w:t>+=2) {</w:t>
       </w:r>
     </w:p>
     <w:p>
       <w:r>
         <w:t xml:space="preserve">      for (int j = 1; j &lt; </w:t>
       </w:r>
+      <w:proofErr w:type="spellStart"/>
       <w:proofErr w:type="gramStart"/>
       <w:r>
         <w:t>arr.length</w:t>
       </w:r>
-      <w:proofErr w:type="gramEnd"/>
-      <w:r>
-        <w:t>; j++) {</w:t>
+      <w:proofErr w:type="spellEnd"/>
+      <w:proofErr w:type="gramEnd"/>
+      <w:r>
+        <w:t xml:space="preserve">; </w:t>
+      </w:r>
+      <w:proofErr w:type="spellStart"/>
+      <w:r>
+        <w:t>j++</w:t>
+      </w:r>
+      <w:proofErr w:type="spellEnd"/>
+      <w:r>
+        <w:t>) {</w:t>
       </w:r>
     </w:p>
     <w:p>
@@ -731,20 +839,49 @@
       </w:r>
       <w:proofErr w:type="gramEnd"/>
       <w:r>
-        <w:t xml:space="preserve"> (int j = 1; j &lt; arr.length; j+=2) {</w:t>
-      </w:r>
-    </w:p>
-    <w:p>
-      <w:r>
-        <w:t xml:space="preserve">        if (arr[j</w:t>
-      </w:r>
-      <w:proofErr w:type="gramStart"/>
-      <w:r>
-        <w:t>].compareTo</w:t>
-      </w:r>
-      <w:proofErr w:type="gramEnd"/>
-      <w:r>
-        <w:t>(arr[j - 1]) &lt; 0) {</w:t>
+        <w:t xml:space="preserve"> (int j = 1; j &lt; </w:t>
+      </w:r>
+      <w:proofErr w:type="spellStart"/>
+      <w:r>
+        <w:t>arr.length</w:t>
+      </w:r>
+      <w:proofErr w:type="spellEnd"/>
+      <w:r>
+        <w:t>; j+=2) {</w:t>
+      </w:r>
+    </w:p>
+    <w:p>
+      <w:r>
+        <w:t xml:space="preserve">        if (</w:t>
+      </w:r>
+      <w:proofErr w:type="spellStart"/>
+      <w:r>
+        <w:t>arr</w:t>
+      </w:r>
+      <w:proofErr w:type="spellEnd"/>
+      <w:r>
+        <w:t>[j</w:t>
+      </w:r>
+      <w:proofErr w:type="gramStart"/>
+      <w:r>
+        <w:t>].</w:t>
+      </w:r>
+      <w:proofErr w:type="spellStart"/>
+      <w:r>
+        <w:t>compareTo</w:t>
+      </w:r>
+      <w:proofErr w:type="spellEnd"/>
+      <w:proofErr w:type="gramEnd"/>
+      <w:r>
+        <w:t>(</w:t>
+      </w:r>
+      <w:proofErr w:type="spellStart"/>
+      <w:r>
+        <w:t>arr</w:t>
+      </w:r>
+      <w:proofErr w:type="spellEnd"/>
+      <w:r>
+        <w:t>[j - 1]) &lt; 0) {</w:t>
       </w:r>
     </w:p>
     <w:p>
@@ -755,29 +892,71 @@
         <w:t xml:space="preserve">3 </w:t>
       </w:r>
       <w:r>
-        <w:t>if (arr[j</w:t>
-      </w:r>
-      <w:proofErr w:type="gramStart"/>
-      <w:r>
-        <w:t>].compareTo</w:t>
-      </w:r>
-      <w:proofErr w:type="gramEnd"/>
-      <w:r>
-        <w:t>(arr[j - 1]) &gt; 0) {</w:t>
-      </w:r>
-    </w:p>
-    <w:p>
-      <w:r>
-        <w:t xml:space="preserve">          T temp = arr[j];</w:t>
-      </w:r>
-    </w:p>
-    <w:p>
-      <w:r>
-        <w:t xml:space="preserve">          arr[j] = </w:t>
-      </w:r>
-      <w:proofErr w:type="gramStart"/>
-      <w:r>
-        <w:t>arr[</w:t>
+        <w:t>if (</w:t>
+      </w:r>
+      <w:proofErr w:type="spellStart"/>
+      <w:r>
+        <w:t>arr</w:t>
+      </w:r>
+      <w:proofErr w:type="spellEnd"/>
+      <w:r>
+        <w:t>[j</w:t>
+      </w:r>
+      <w:proofErr w:type="gramStart"/>
+      <w:r>
+        <w:t>].</w:t>
+      </w:r>
+      <w:proofErr w:type="spellStart"/>
+      <w:r>
+        <w:t>compareTo</w:t>
+      </w:r>
+      <w:proofErr w:type="spellEnd"/>
+      <w:proofErr w:type="gramEnd"/>
+      <w:r>
+        <w:t>(</w:t>
+      </w:r>
+      <w:proofErr w:type="spellStart"/>
+      <w:r>
+        <w:t>arr</w:t>
+      </w:r>
+      <w:proofErr w:type="spellEnd"/>
+      <w:r>
+        <w:t>[j - 1]) &gt; 0) {</w:t>
+      </w:r>
+    </w:p>
+    <w:p>
+      <w:r>
+        <w:t xml:space="preserve">          T temp = </w:t>
+      </w:r>
+      <w:proofErr w:type="spellStart"/>
+      <w:r>
+        <w:t>arr</w:t>
+      </w:r>
+      <w:proofErr w:type="spellEnd"/>
+      <w:r>
+        <w:t>[j];</w:t>
+      </w:r>
+    </w:p>
+    <w:p>
+      <w:r>
+        <w:t xml:space="preserve">          </w:t>
+      </w:r>
+      <w:proofErr w:type="spellStart"/>
+      <w:r>
+        <w:t>arr</w:t>
+      </w:r>
+      <w:proofErr w:type="spellEnd"/>
+      <w:r>
+        <w:t xml:space="preserve">[j] = </w:t>
+      </w:r>
+      <w:proofErr w:type="spellStart"/>
+      <w:proofErr w:type="gramStart"/>
+      <w:r>
+        <w:t>arr</w:t>
+      </w:r>
+      <w:proofErr w:type="spellEnd"/>
+      <w:r>
+        <w:t>[</w:t>
       </w:r>
       <w:proofErr w:type="gramEnd"/>
       <w:r>
@@ -788,9 +967,14 @@
       <w:r>
         <w:t xml:space="preserve">          </w:t>
       </w:r>
-      <w:proofErr w:type="gramStart"/>
-      <w:r>
-        <w:t>arr[</w:t>
+      <w:proofErr w:type="spellStart"/>
+      <w:proofErr w:type="gramStart"/>
+      <w:r>
+        <w:t>arr</w:t>
+      </w:r>
+      <w:proofErr w:type="spellEnd"/>
+      <w:r>
+        <w:t>[</w:t>
       </w:r>
       <w:proofErr w:type="gramEnd"/>
       <w:r>
@@ -801,9 +985,14 @@
       <w:r>
         <w:t xml:space="preserve"> ∆4 T temp = </w:t>
       </w:r>
-      <w:proofErr w:type="gramStart"/>
-      <w:r>
-        <w:t>arr[</w:t>
+      <w:proofErr w:type="spellStart"/>
+      <w:proofErr w:type="gramStart"/>
+      <w:r>
+        <w:t>arr</w:t>
+      </w:r>
+      <w:proofErr w:type="spellEnd"/>
+      <w:r>
+        <w:t>[</w:t>
       </w:r>
       <w:proofErr w:type="gramEnd"/>
       <w:r>
@@ -814,18 +1003,39 @@
       <w:r>
         <w:t xml:space="preserve">          </w:t>
       </w:r>
-      <w:proofErr w:type="gramStart"/>
-      <w:r>
-        <w:t>arr[</w:t>
-      </w:r>
-      <w:proofErr w:type="gramEnd"/>
-      <w:r>
-        <w:t>j - 1] = arr[j];</w:t>
-      </w:r>
-    </w:p>
-    <w:p>
-      <w:r>
-        <w:t xml:space="preserve">          arr[j] = temp;</w:t>
+      <w:proofErr w:type="spellStart"/>
+      <w:proofErr w:type="gramStart"/>
+      <w:r>
+        <w:t>arr</w:t>
+      </w:r>
+      <w:proofErr w:type="spellEnd"/>
+      <w:r>
+        <w:t>[</w:t>
+      </w:r>
+      <w:proofErr w:type="gramEnd"/>
+      <w:r>
+        <w:t xml:space="preserve">j - 1] = </w:t>
+      </w:r>
+      <w:proofErr w:type="spellStart"/>
+      <w:r>
+        <w:t>arr</w:t>
+      </w:r>
+      <w:proofErr w:type="spellEnd"/>
+      <w:r>
+        <w:t>[j];</w:t>
+      </w:r>
+    </w:p>
+    <w:p>
+      <w:r>
+        <w:t xml:space="preserve">          </w:t>
+      </w:r>
+      <w:proofErr w:type="spellStart"/>
+      <w:r>
+        <w:t>arr</w:t>
+      </w:r>
+      <w:proofErr w:type="spellEnd"/>
+      <w:r>
+        <w:t>[j] = temp;</w:t>
       </w:r>
     </w:p>
     <w:p>
@@ -867,7 +1077,15 @@
         <w:t>Infection:</w:t>
       </w:r>
       <w:r>
-        <w:t xml:space="preserve"> i+</w:t>
+        <w:t xml:space="preserve"> </w:t>
+      </w:r>
+      <w:proofErr w:type="spellStart"/>
+      <w:r>
+        <w:t>i</w:t>
+      </w:r>
+      <w:proofErr w:type="spellEnd"/>
+      <w:r>
+        <w:t>+</w:t>
       </w:r>
       <w:proofErr w:type="gramStart"/>
       <w:r>
@@ -875,7 +1093,15 @@
       </w:r>
       <w:proofErr w:type="gramEnd"/>
       <w:r>
-        <w:t>= i+=2</w:t>
+        <w:t xml:space="preserve">= </w:t>
+      </w:r>
+      <w:proofErr w:type="spellStart"/>
+      <w:r>
+        <w:t>i</w:t>
+      </w:r>
+      <w:proofErr w:type="spellEnd"/>
+      <w:r>
+        <w:t>+=2</w:t>
       </w:r>
     </w:p>
     <w:p>
@@ -895,10 +1121,7 @@
     <w:p>
       <w:r>
         <w:lastRenderedPageBreak/>
-        <w:t xml:space="preserve">Mutant </w:t>
-      </w:r>
-      <w:r>
-        <w:t>2</w:t>
+        <w:t>Mutant 2</w:t>
       </w:r>
     </w:p>
     <w:p>
@@ -925,10 +1148,7 @@
     <w:p/>
     <w:p>
       <w:r>
-        <w:t xml:space="preserve">Mutant </w:t>
-      </w:r>
-      <w:r>
-        <w:t>3</w:t>
+        <w:t>Mutant 3</w:t>
       </w:r>
     </w:p>
     <w:p>
@@ -955,10 +1175,7 @@
     <w:p/>
     <w:p>
       <w:r>
-        <w:t xml:space="preserve">Mutant </w:t>
-      </w:r>
-      <w:r>
-        <w:t>4</w:t>
+        <w:t>Mutant 4</w:t>
       </w:r>
     </w:p>
     <w:p>
@@ -996,7 +1213,7 @@
 </file>
 
 <file path=word/styles.xml><?xml version="1.0" encoding="utf-8"?>
-<w:styles xmlns:mc="http://schemas.openxmlformats.org/markup-compatibility/2006" xmlns:r="http://schemas.openxmlformats.org/officeDocument/2006/relationships" xmlns:w="http://schemas.openxmlformats.org/wordprocessingml/2006/main" xmlns:w14="http://schemas.microsoft.com/office/word/2010/wordml" xmlns:w15="http://schemas.microsoft.com/office/word/2012/wordml" xmlns:w16cex="http://schemas.microsoft.com/office/word/2018/wordml/cex" xmlns:w16cid="http://schemas.microsoft.com/office/word/2016/wordml/cid" xmlns:w16="http://schemas.microsoft.com/office/word/2018/wordml" xmlns:w16sdtdh="http://schemas.microsoft.com/office/word/2020/wordml/sdtdatahash" xmlns:w16se="http://schemas.microsoft.com/office/word/2015/wordml/symex" mc:Ignorable="w14 w15 w16se w16cid w16 w16cex w16sdtdh">
+<w:styles xmlns:mc="http://schemas.openxmlformats.org/markup-compatibility/2006" xmlns:r="http://schemas.openxmlformats.org/officeDocument/2006/relationships" xmlns:w="http://schemas.openxmlformats.org/wordprocessingml/2006/main" xmlns:w14="http://schemas.microsoft.com/office/word/2010/wordml" xmlns:w15="http://schemas.microsoft.com/office/word/2012/wordml" xmlns:w16cex="http://schemas.microsoft.com/office/word/2018/wordml/cex" xmlns:w16cid="http://schemas.microsoft.com/office/word/2016/wordml/cid" xmlns:w16="http://schemas.microsoft.com/office/word/2018/wordml" xmlns:w16du="http://schemas.microsoft.com/office/word/2023/wordml/word16du" xmlns:w16sdtdh="http://schemas.microsoft.com/office/word/2020/wordml/sdtdatahash" xmlns:w16se="http://schemas.microsoft.com/office/word/2015/wordml/symex" mc:Ignorable="w14 w15 w16se w16cid w16 w16cex w16sdtdh w16du">
   <w:docDefaults>
     <w:rPrDefault>
       <w:rPr>

</xml_diff>